<commit_message>
Update Number Conversion Exercise.docx
</commit_message>
<xml_diff>
--- a/Number Conversion Exercise.docx
+++ b/Number Conversion Exercise.docx
@@ -9,38 +9,76 @@
           <w:ilvl w:val="0"/>
           <w:numId w:val="1"/>
         </w:numPr>
-      </w:pPr>
-      <w:r>
-        <w:rPr>
-          <w:rStyle w:val="textlayer--absolute"/>
-          <w:rFonts w:ascii="Arial" w:hAnsi="Arial" w:cs="Arial"/>
-          <w:sz w:val="25"/>
-          <w:szCs w:val="25"/>
-          <w:shd w:val="clear" w:color="auto" w:fill="F2F2F2"/>
-        </w:rPr>
-        <w:t xml:space="preserve">How many unique colour values can the </w:t>
-      </w:r>
-      <w:proofErr w:type="spellStart"/>
-      <w:r>
-        <w:rPr>
-          <w:rStyle w:val="textlayer--absolute"/>
-          <w:rFonts w:ascii="Arial" w:hAnsi="Arial" w:cs="Arial"/>
-          <w:sz w:val="25"/>
-          <w:szCs w:val="25"/>
-          <w:shd w:val="clear" w:color="auto" w:fill="F2F2F2"/>
-        </w:rPr>
-        <w:t>colourvariable</w:t>
-      </w:r>
-      <w:proofErr w:type="spellEnd"/>
-      <w:r>
-        <w:rPr>
-          <w:rStyle w:val="textlayer--absolute"/>
-          <w:rFonts w:ascii="Arial" w:hAnsi="Arial" w:cs="Arial"/>
-          <w:sz w:val="25"/>
-          <w:szCs w:val="25"/>
-          <w:shd w:val="clear" w:color="auto" w:fill="F2F2F2"/>
-        </w:rPr>
-        <w:t xml:space="preserve"> contain? </w:t>
+        <w:rPr>
+          <w:rStyle w:val="textlayer--absolute"/>
+        </w:rPr>
+      </w:pPr>
+      <w:r>
+        <w:rPr>
+          <w:rStyle w:val="textlayer--absolute"/>
+          <w:rFonts w:ascii="Arial" w:hAnsi="Arial" w:cs="Arial"/>
+          <w:sz w:val="25"/>
+          <w:szCs w:val="25"/>
+          <w:shd w:val="clear" w:color="auto" w:fill="F2F2F2"/>
+        </w:rPr>
+        <w:t>How many unique colour values can the colour</w:t>
+      </w:r>
+      <w:r>
+        <w:rPr>
+          <w:rStyle w:val="textlayer--absolute"/>
+          <w:rFonts w:ascii="Arial" w:hAnsi="Arial" w:cs="Arial"/>
+          <w:sz w:val="25"/>
+          <w:szCs w:val="25"/>
+          <w:shd w:val="clear" w:color="auto" w:fill="F2F2F2"/>
+        </w:rPr>
+        <w:t xml:space="preserve"> </w:t>
+      </w:r>
+      <w:r>
+        <w:rPr>
+          <w:rStyle w:val="textlayer--absolute"/>
+          <w:rFonts w:ascii="Arial" w:hAnsi="Arial" w:cs="Arial"/>
+          <w:sz w:val="25"/>
+          <w:szCs w:val="25"/>
+          <w:shd w:val="clear" w:color="auto" w:fill="F2F2F2"/>
+        </w:rPr>
+        <w:t xml:space="preserve">variable contain? </w:t>
+      </w:r>
+    </w:p>
+    <w:p>
+      <w:pPr>
+        <w:pStyle w:val="ListParagraph"/>
+        <w:rPr>
+          <w:rStyle w:val="textlayer--absolute"/>
+          <w:rFonts w:ascii="Arial" w:hAnsi="Arial" w:cs="Arial"/>
+          <w:sz w:val="25"/>
+          <w:szCs w:val="25"/>
+          <w:shd w:val="clear" w:color="auto" w:fill="F2F2F2"/>
+        </w:rPr>
+      </w:pPr>
+    </w:p>
+    <w:p>
+      <w:pPr>
+        <w:pStyle w:val="ListParagraph"/>
+      </w:pPr>
+      <w:r>
+        <w:rPr>
+          <w:rStyle w:val="textlayer--absolute"/>
+          <w:rFonts w:ascii="Arial" w:hAnsi="Arial" w:cs="Arial"/>
+          <w:sz w:val="25"/>
+          <w:szCs w:val="25"/>
+          <w:shd w:val="clear" w:color="auto" w:fill="F2F2F2"/>
+        </w:rPr>
+        <w:t>The colour variable can hold</w:t>
+      </w:r>
+      <w:r>
+        <w:rPr>
+          <w:rStyle w:val="textlayer--absolute"/>
+          <w:rFonts w:ascii="Arial" w:hAnsi="Arial" w:cs="Arial"/>
+          <w:sz w:val="25"/>
+          <w:szCs w:val="25"/>
+          <w:shd w:val="clear" w:color="auto" w:fill="F2F2F2"/>
+        </w:rPr>
+        <w:t xml:space="preserve"> up to …</w:t>
       </w:r>
     </w:p>
     <w:p/>
@@ -59,24 +97,42 @@
           <w:szCs w:val="25"/>
           <w:shd w:val="clear" w:color="auto" w:fill="F2F2F2"/>
         </w:rPr>
-        <w:t>What is the minimum value, maximum value, and range for each colour component?</w:t>
-      </w:r>
-    </w:p>
-    <w:p>
-      <w:pPr>
-        <w:pStyle w:val="ListParagraph"/>
-        <w:rPr>
-          <w:rFonts w:ascii="Arial" w:hAnsi="Arial" w:cs="Arial"/>
-          <w:sz w:val="25"/>
-          <w:szCs w:val="25"/>
-          <w:shd w:val="clear" w:color="auto" w:fill="F2F2F2"/>
-        </w:rPr>
-      </w:pPr>
-    </w:p>
-    <w:p>
-      <w:pPr>
-        <w:pStyle w:val="ListParagraph"/>
-      </w:pPr>
+        <w:t>What is the minimum value, maximum value, and range for each colour component</w:t>
+      </w:r>
+      <w:r>
+        <w:rPr>
+          <w:rFonts w:ascii="Arial" w:hAnsi="Arial" w:cs="Arial"/>
+          <w:sz w:val="25"/>
+          <w:szCs w:val="25"/>
+          <w:shd w:val="clear" w:color="auto" w:fill="F2F2F2"/>
+        </w:rPr>
+        <w:t>?</w:t>
+      </w:r>
+    </w:p>
+    <w:p>
+      <w:pPr>
+        <w:pStyle w:val="ListParagraph"/>
+        <w:rPr>
+          <w:rFonts w:ascii="Arial" w:hAnsi="Arial" w:cs="Arial"/>
+          <w:sz w:val="25"/>
+          <w:szCs w:val="25"/>
+          <w:shd w:val="clear" w:color="auto" w:fill="F2F2F2"/>
+        </w:rPr>
+      </w:pPr>
+    </w:p>
+    <w:p>
+      <w:pPr>
+        <w:pStyle w:val="ListParagraph"/>
+      </w:pPr>
+      <w:r>
+        <w:rPr>
+          <w:rFonts w:ascii="Arial" w:hAnsi="Arial" w:cs="Arial"/>
+          <w:sz w:val="25"/>
+          <w:szCs w:val="25"/>
+          <w:shd w:val="clear" w:color="auto" w:fill="F2F2F2"/>
+        </w:rPr>
+        <w:t>Each colour component has a minimum value of 0 and a maximum value of 255 (0x00 and 0xFF)</w:t>
+      </w:r>
     </w:p>
     <w:p>
       <w:pPr>
@@ -122,136 +178,276 @@
           <w:szCs w:val="25"/>
           <w:shd w:val="clear" w:color="auto" w:fill="F2F2F2"/>
         </w:rPr>
-        <w:t>Suppose the red</w:t>
-      </w:r>
-      <w:r>
-        <w:rPr>
-          <w:rStyle w:val="textlayer--absolute"/>
-          <w:rFonts w:ascii="Arial" w:hAnsi="Arial" w:cs="Arial"/>
-          <w:sz w:val="25"/>
-          <w:szCs w:val="25"/>
-          <w:shd w:val="clear" w:color="auto" w:fill="F2F2F2"/>
-        </w:rPr>
-        <w:t xml:space="preserve"> </w:t>
-      </w:r>
-      <w:r>
-        <w:rPr>
-          <w:rStyle w:val="textlayer--absolute"/>
-          <w:rFonts w:ascii="Arial" w:hAnsi="Arial" w:cs="Arial"/>
-          <w:sz w:val="25"/>
-          <w:szCs w:val="25"/>
-          <w:shd w:val="clear" w:color="auto" w:fill="F2F2F2"/>
-        </w:rPr>
-        <w:t xml:space="preserve">component of the RGBA colour is to be stored in an 8-bit integer (byte) variable, and is set to the decimal </w:t>
-      </w:r>
-      <w:proofErr w:type="gramStart"/>
-      <w:r>
-        <w:rPr>
-          <w:rStyle w:val="textlayer--absolute"/>
-          <w:rFonts w:ascii="Arial" w:hAnsi="Arial" w:cs="Arial"/>
-          <w:sz w:val="25"/>
-          <w:szCs w:val="25"/>
-          <w:shd w:val="clear" w:color="auto" w:fill="F2F2F2"/>
-        </w:rPr>
-        <w:t>value</w:t>
-      </w:r>
-      <w:proofErr w:type="gramEnd"/>
-      <w:r>
-        <w:rPr>
-          <w:rStyle w:val="textlayer--absolute"/>
-          <w:rFonts w:ascii="Arial" w:hAnsi="Arial" w:cs="Arial"/>
-          <w:sz w:val="25"/>
-          <w:szCs w:val="25"/>
-          <w:shd w:val="clear" w:color="auto" w:fill="F2F2F2"/>
-        </w:rPr>
-        <w:t xml:space="preserve"> </w:t>
-      </w:r>
-    </w:p>
-    <w:p>
-      <w:pPr>
-        <w:pStyle w:val="ListParagraph"/>
-        <w:rPr>
-          <w:rStyle w:val="textlayer--absolute"/>
-          <w:rFonts w:ascii="Arial" w:hAnsi="Arial" w:cs="Arial"/>
-          <w:sz w:val="25"/>
-          <w:szCs w:val="25"/>
-          <w:shd w:val="clear" w:color="auto" w:fill="F2F2F2"/>
-        </w:rPr>
-      </w:pPr>
-      <w:r>
-        <w:rPr>
-          <w:rStyle w:val="textlayer--absolute"/>
-          <w:rFonts w:ascii="Arial" w:hAnsi="Arial" w:cs="Arial"/>
-          <w:sz w:val="25"/>
-          <w:szCs w:val="25"/>
-          <w:shd w:val="clear" w:color="auto" w:fill="F2F2F2"/>
-        </w:rPr>
-        <w:t>B</w:t>
-      </w:r>
-      <w:r>
-        <w:rPr>
-          <w:rStyle w:val="textlayer--absolute"/>
-          <w:rFonts w:ascii="Arial" w:hAnsi="Arial" w:cs="Arial"/>
-          <w:sz w:val="25"/>
-          <w:szCs w:val="25"/>
-          <w:shd w:val="clear" w:color="auto" w:fill="F2F2F2"/>
-        </w:rPr>
-        <w:t>yte</w:t>
-      </w:r>
-      <w:r>
-        <w:rPr>
-          <w:rStyle w:val="textlayer--absolute"/>
-          <w:rFonts w:ascii="Arial" w:hAnsi="Arial" w:cs="Arial"/>
-          <w:sz w:val="25"/>
-          <w:szCs w:val="25"/>
-          <w:shd w:val="clear" w:color="auto" w:fill="F2F2F2"/>
-        </w:rPr>
-        <w:t xml:space="preserve"> </w:t>
-      </w:r>
-      <w:r>
-        <w:rPr>
-          <w:rStyle w:val="textlayer--absolute"/>
-          <w:rFonts w:ascii="Arial" w:hAnsi="Arial" w:cs="Arial"/>
-          <w:sz w:val="25"/>
-          <w:szCs w:val="25"/>
-          <w:shd w:val="clear" w:color="auto" w:fill="F2F2F2"/>
-        </w:rPr>
-        <w:t>red = 94</w:t>
-      </w:r>
-    </w:p>
-    <w:p>
-      <w:pPr>
-        <w:pStyle w:val="ListParagraph"/>
-        <w:rPr>
-          <w:rStyle w:val="textlayer--absolute"/>
-          <w:rFonts w:ascii="Arial" w:hAnsi="Arial" w:cs="Arial"/>
-          <w:sz w:val="25"/>
-          <w:szCs w:val="25"/>
-          <w:shd w:val="clear" w:color="auto" w:fill="F2F2F2"/>
-        </w:rPr>
-      </w:pPr>
-      <w:r>
-        <w:rPr>
-          <w:rStyle w:val="textlayer--absolute"/>
-          <w:rFonts w:ascii="Arial" w:hAnsi="Arial" w:cs="Arial"/>
-          <w:sz w:val="25"/>
-          <w:szCs w:val="25"/>
-          <w:shd w:val="clear" w:color="auto" w:fill="F2F2F2"/>
-        </w:rPr>
-        <w:t xml:space="preserve">Write this value as a binary </w:t>
-      </w:r>
-      <w:proofErr w:type="gramStart"/>
-      <w:r>
-        <w:rPr>
-          <w:rStyle w:val="textlayer--absolute"/>
-          <w:rFonts w:ascii="Arial" w:hAnsi="Arial" w:cs="Arial"/>
-          <w:sz w:val="25"/>
-          <w:szCs w:val="25"/>
-          <w:shd w:val="clear" w:color="auto" w:fill="F2F2F2"/>
-        </w:rPr>
-        <w:t>number</w:t>
-      </w:r>
-      <w:proofErr w:type="gramEnd"/>
+        <w:t xml:space="preserve">Suppose the red component of the RGBA colour is to be stored in an 8-bit integer (byte) variable, and is set to the decimal value </w:t>
+      </w:r>
+    </w:p>
+    <w:p>
+      <w:pPr>
+        <w:pStyle w:val="ListParagraph"/>
+        <w:rPr>
+          <w:rStyle w:val="textlayer--absolute"/>
+          <w:rFonts w:ascii="Arial" w:hAnsi="Arial" w:cs="Arial"/>
+          <w:sz w:val="25"/>
+          <w:szCs w:val="25"/>
+          <w:shd w:val="clear" w:color="auto" w:fill="F2F2F2"/>
+        </w:rPr>
+      </w:pPr>
+      <w:r>
+        <w:rPr>
+          <w:rStyle w:val="textlayer--absolute"/>
+          <w:rFonts w:ascii="Arial" w:hAnsi="Arial" w:cs="Arial"/>
+          <w:sz w:val="25"/>
+          <w:szCs w:val="25"/>
+          <w:shd w:val="clear" w:color="auto" w:fill="F2F2F2"/>
+        </w:rPr>
+        <w:t>Byte red = 94</w:t>
+      </w:r>
+    </w:p>
+    <w:p>
+      <w:pPr>
+        <w:pStyle w:val="ListParagraph"/>
+        <w:rPr>
+          <w:rStyle w:val="textlayer--absolute"/>
+          <w:rFonts w:ascii="Arial" w:hAnsi="Arial" w:cs="Arial"/>
+          <w:sz w:val="25"/>
+          <w:szCs w:val="25"/>
+          <w:shd w:val="clear" w:color="auto" w:fill="F2F2F2"/>
+        </w:rPr>
+      </w:pPr>
+      <w:r>
+        <w:rPr>
+          <w:rStyle w:val="textlayer--absolute"/>
+          <w:rFonts w:ascii="Arial" w:hAnsi="Arial" w:cs="Arial"/>
+          <w:sz w:val="25"/>
+          <w:szCs w:val="25"/>
+          <w:shd w:val="clear" w:color="auto" w:fill="F2F2F2"/>
+        </w:rPr>
+        <w:t>Write this value as a binary number</w:t>
+      </w:r>
+    </w:p>
+    <w:p>
+      <w:pPr>
+        <w:pStyle w:val="ListParagraph"/>
+        <w:rPr>
+          <w:rStyle w:val="textlayer--absolute"/>
+          <w:rFonts w:ascii="Arial" w:hAnsi="Arial" w:cs="Arial"/>
+          <w:sz w:val="25"/>
+          <w:szCs w:val="25"/>
+          <w:shd w:val="clear" w:color="auto" w:fill="F2F2F2"/>
+        </w:rPr>
+      </w:pPr>
+    </w:p>
+    <w:p>
+      <w:pPr>
+        <w:pStyle w:val="ListParagraph"/>
+        <w:rPr>
+          <w:rStyle w:val="textlayer--absolute"/>
+          <w:rFonts w:ascii="Arial" w:hAnsi="Arial" w:cs="Arial"/>
+          <w:sz w:val="25"/>
+          <w:szCs w:val="25"/>
+          <w:shd w:val="clear" w:color="auto" w:fill="F2F2F2"/>
+        </w:rPr>
+      </w:pPr>
+      <w:r>
+        <w:rPr>
+          <w:rStyle w:val="textlayer--absolute"/>
+          <w:rFonts w:ascii="Arial" w:hAnsi="Arial" w:cs="Arial"/>
+          <w:sz w:val="25"/>
+          <w:szCs w:val="25"/>
+          <w:shd w:val="clear" w:color="auto" w:fill="F2F2F2"/>
+        </w:rPr>
+        <w:t>94 % 2 = 0</w:t>
+      </w:r>
+    </w:p>
+    <w:p>
+      <w:pPr>
+        <w:pStyle w:val="ListParagraph"/>
+        <w:rPr>
+          <w:rStyle w:val="textlayer--absolute"/>
+          <w:rFonts w:ascii="Arial" w:hAnsi="Arial" w:cs="Arial"/>
+          <w:sz w:val="25"/>
+          <w:szCs w:val="25"/>
+          <w:shd w:val="clear" w:color="auto" w:fill="F2F2F2"/>
+        </w:rPr>
+      </w:pPr>
+      <w:r>
+        <w:rPr>
+          <w:rStyle w:val="textlayer--absolute"/>
+          <w:rFonts w:ascii="Arial" w:hAnsi="Arial" w:cs="Arial"/>
+          <w:sz w:val="25"/>
+          <w:szCs w:val="25"/>
+          <w:shd w:val="clear" w:color="auto" w:fill="F2F2F2"/>
+        </w:rPr>
+        <w:t>47 % 2 = 1</w:t>
+      </w:r>
+    </w:p>
+    <w:p>
+      <w:pPr>
+        <w:pStyle w:val="ListParagraph"/>
+        <w:rPr>
+          <w:rStyle w:val="textlayer--absolute"/>
+          <w:rFonts w:ascii="Arial" w:hAnsi="Arial" w:cs="Arial"/>
+          <w:sz w:val="25"/>
+          <w:szCs w:val="25"/>
+          <w:shd w:val="clear" w:color="auto" w:fill="F2F2F2"/>
+        </w:rPr>
+      </w:pPr>
+      <w:r>
+        <w:rPr>
+          <w:rStyle w:val="textlayer--absolute"/>
+          <w:rFonts w:ascii="Arial" w:hAnsi="Arial" w:cs="Arial"/>
+          <w:sz w:val="25"/>
+          <w:szCs w:val="25"/>
+          <w:shd w:val="clear" w:color="auto" w:fill="F2F2F2"/>
+        </w:rPr>
+        <w:t>23 % 2 = 1</w:t>
+      </w:r>
+    </w:p>
+    <w:p>
+      <w:pPr>
+        <w:pStyle w:val="ListParagraph"/>
+        <w:rPr>
+          <w:rStyle w:val="textlayer--absolute"/>
+          <w:rFonts w:ascii="Arial" w:hAnsi="Arial" w:cs="Arial"/>
+          <w:sz w:val="25"/>
+          <w:szCs w:val="25"/>
+          <w:shd w:val="clear" w:color="auto" w:fill="F2F2F2"/>
+        </w:rPr>
+      </w:pPr>
+      <w:r>
+        <w:rPr>
+          <w:rStyle w:val="textlayer--absolute"/>
+          <w:rFonts w:ascii="Arial" w:hAnsi="Arial" w:cs="Arial"/>
+          <w:sz w:val="25"/>
+          <w:szCs w:val="25"/>
+          <w:shd w:val="clear" w:color="auto" w:fill="F2F2F2"/>
+        </w:rPr>
+        <w:t>11 % 2 = 1</w:t>
+      </w:r>
+    </w:p>
+    <w:p>
+      <w:pPr>
+        <w:pStyle w:val="ListParagraph"/>
+        <w:rPr>
+          <w:rStyle w:val="textlayer--absolute"/>
+          <w:rFonts w:ascii="Arial" w:hAnsi="Arial" w:cs="Arial"/>
+          <w:sz w:val="25"/>
+          <w:szCs w:val="25"/>
+          <w:shd w:val="clear" w:color="auto" w:fill="F2F2F2"/>
+        </w:rPr>
+      </w:pPr>
+      <w:r>
+        <w:rPr>
+          <w:rStyle w:val="textlayer--absolute"/>
+          <w:rFonts w:ascii="Arial" w:hAnsi="Arial" w:cs="Arial"/>
+          <w:sz w:val="25"/>
+          <w:szCs w:val="25"/>
+          <w:shd w:val="clear" w:color="auto" w:fill="F2F2F2"/>
+        </w:rPr>
+        <w:t>5 % 2 = 1</w:t>
+      </w:r>
+    </w:p>
+    <w:p>
+      <w:pPr>
+        <w:pStyle w:val="ListParagraph"/>
+        <w:rPr>
+          <w:rStyle w:val="textlayer--absolute"/>
+          <w:rFonts w:ascii="Arial" w:hAnsi="Arial" w:cs="Arial"/>
+          <w:sz w:val="25"/>
+          <w:szCs w:val="25"/>
+          <w:shd w:val="clear" w:color="auto" w:fill="F2F2F2"/>
+        </w:rPr>
+      </w:pPr>
+      <w:r>
+        <w:rPr>
+          <w:rStyle w:val="textlayer--absolute"/>
+          <w:rFonts w:ascii="Arial" w:hAnsi="Arial" w:cs="Arial"/>
+          <w:sz w:val="25"/>
+          <w:szCs w:val="25"/>
+          <w:shd w:val="clear" w:color="auto" w:fill="F2F2F2"/>
+        </w:rPr>
+        <w:t>2 % 2 = 0</w:t>
+      </w:r>
+    </w:p>
+    <w:p>
+      <w:pPr>
+        <w:pStyle w:val="ListParagraph"/>
+        <w:rPr>
+          <w:rStyle w:val="textlayer--absolute"/>
+          <w:rFonts w:ascii="Arial" w:hAnsi="Arial" w:cs="Arial"/>
+          <w:sz w:val="25"/>
+          <w:szCs w:val="25"/>
+          <w:shd w:val="clear" w:color="auto" w:fill="F2F2F2"/>
+        </w:rPr>
+      </w:pPr>
+      <w:r>
+        <w:rPr>
+          <w:rStyle w:val="textlayer--absolute"/>
+          <w:rFonts w:ascii="Arial" w:hAnsi="Arial" w:cs="Arial"/>
+          <w:sz w:val="25"/>
+          <w:szCs w:val="25"/>
+          <w:shd w:val="clear" w:color="auto" w:fill="F2F2F2"/>
+        </w:rPr>
+        <w:t>1 % 2 = 1</w:t>
+      </w:r>
+    </w:p>
+    <w:p>
+      <w:pPr>
+        <w:pStyle w:val="ListParagraph"/>
+        <w:rPr>
+          <w:rStyle w:val="textlayer--absolute"/>
+          <w:rFonts w:ascii="Arial" w:hAnsi="Arial" w:cs="Arial"/>
+          <w:sz w:val="25"/>
+          <w:szCs w:val="25"/>
+          <w:shd w:val="clear" w:color="auto" w:fill="F2F2F2"/>
+        </w:rPr>
+      </w:pPr>
+    </w:p>
+    <w:p>
+      <w:pPr>
+        <w:pStyle w:val="ListParagraph"/>
+        <w:rPr>
+          <w:rStyle w:val="textlayer--absolute"/>
+          <w:rFonts w:ascii="Arial" w:hAnsi="Arial" w:cs="Arial"/>
+          <w:sz w:val="25"/>
+          <w:szCs w:val="25"/>
+          <w:shd w:val="clear" w:color="auto" w:fill="F2F2F2"/>
+        </w:rPr>
+      </w:pPr>
+      <w:r>
+        <w:rPr>
+          <w:rStyle w:val="textlayer--absolute"/>
+          <w:rFonts w:ascii="Arial" w:hAnsi="Arial" w:cs="Arial"/>
+          <w:sz w:val="25"/>
+          <w:szCs w:val="25"/>
+          <w:shd w:val="clear" w:color="auto" w:fill="F2F2F2"/>
+        </w:rPr>
+        <w:t>Binary = 01011110</w:t>
+      </w:r>
+    </w:p>
+    <w:p>
+      <w:pPr>
+        <w:pStyle w:val="ListParagraph"/>
+        <w:rPr>
+          <w:rStyle w:val="textlayer--absolute"/>
+          <w:rFonts w:ascii="Arial" w:hAnsi="Arial" w:cs="Arial"/>
+          <w:sz w:val="25"/>
+          <w:szCs w:val="25"/>
+          <w:shd w:val="clear" w:color="auto" w:fill="F2F2F2"/>
+        </w:rPr>
+      </w:pPr>
+    </w:p>
+    <w:p>
+      <w:pPr>
+        <w:pStyle w:val="ListParagraph"/>
+        <w:rPr>
+          <w:rStyle w:val="textlayer--absolute"/>
+          <w:rFonts w:ascii="Arial" w:hAnsi="Arial" w:cs="Arial"/>
+          <w:sz w:val="25"/>
+          <w:szCs w:val="25"/>
+          <w:shd w:val="clear" w:color="auto" w:fill="F2F2F2"/>
+        </w:rPr>
+      </w:pPr>
     </w:p>
     <w:p>
       <w:pPr>
@@ -296,29 +492,7 @@
           <w:szCs w:val="25"/>
           <w:shd w:val="clear" w:color="auto" w:fill="F2F2F2"/>
         </w:rPr>
-        <w:t>The byte containing the red value (94) from question 3 is now to be stored in the RGBA colour value (</w:t>
-      </w:r>
-      <w:proofErr w:type="spellStart"/>
-      <w:r>
-        <w:rPr>
-          <w:rStyle w:val="textlayer--absolute"/>
-          <w:rFonts w:ascii="Arial" w:hAnsi="Arial" w:cs="Arial"/>
-          <w:sz w:val="25"/>
-          <w:szCs w:val="25"/>
-          <w:shd w:val="clear" w:color="auto" w:fill="F2F2F2"/>
-        </w:rPr>
-        <w:t>inthe</w:t>
-      </w:r>
-      <w:proofErr w:type="spellEnd"/>
-      <w:r>
-        <w:rPr>
-          <w:rStyle w:val="textlayer--absolute"/>
-          <w:rFonts w:ascii="Arial" w:hAnsi="Arial" w:cs="Arial"/>
-          <w:sz w:val="25"/>
-          <w:szCs w:val="25"/>
-          <w:shd w:val="clear" w:color="auto" w:fill="F2F2F2"/>
-        </w:rPr>
-        <w:t xml:space="preserve"> left-most byte).</w:t>
+        <w:t>The byte containing the red value (94) from question 3 is now to be stored in the RGBA colour value (inthe left-most byte).</w:t>
       </w:r>
     </w:p>
     <w:p/>
@@ -415,7 +589,48 @@
           <w:szCs w:val="25"/>
           <w:shd w:val="clear" w:color="auto" w:fill="F2F2F2"/>
         </w:rPr>
-        <w:t>Write the bit shifting operation (in C#) that will move all bits from the ‘R’ position in the colour variable to the ‘G’ position.</w:t>
+        <w:lastRenderedPageBreak/>
+        <w:t>Write the bit shifting operation (in C#) that will move all bits from the ‘R’ position in the colour variable to the ‘G’ position</w:t>
+      </w:r>
+      <w:r>
+        <w:rPr>
+          <w:rStyle w:val="textlayer--absolute"/>
+          <w:rFonts w:ascii="Arial" w:hAnsi="Arial" w:cs="Arial"/>
+          <w:sz w:val="25"/>
+          <w:szCs w:val="25"/>
+          <w:shd w:val="clear" w:color="auto" w:fill="F2F2F2"/>
+        </w:rPr>
+        <w:t>.</w:t>
+      </w:r>
+    </w:p>
+    <w:p>
+      <w:pPr>
+        <w:pStyle w:val="ListParagraph"/>
+        <w:rPr>
+          <w:rStyle w:val="textlayer--absolute"/>
+          <w:rFonts w:ascii="Arial" w:hAnsi="Arial" w:cs="Arial"/>
+          <w:sz w:val="25"/>
+          <w:szCs w:val="25"/>
+          <w:shd w:val="clear" w:color="auto" w:fill="F2F2F2"/>
+        </w:rPr>
+      </w:pPr>
+    </w:p>
+    <w:p>
+      <w:pPr>
+        <w:pStyle w:val="ListParagraph"/>
+        <w:rPr>
+          <w:rStyle w:val="textlayer--absolute"/>
+        </w:rPr>
+      </w:pPr>
+      <w:r>
+        <w:rPr>
+          <w:rStyle w:val="textlayer--absolute"/>
+          <w:rFonts w:ascii="Arial" w:hAnsi="Arial" w:cs="Arial"/>
+          <w:sz w:val="25"/>
+          <w:szCs w:val="25"/>
+          <w:shd w:val="clear" w:color="auto" w:fill="F2F2F2"/>
+        </w:rPr>
+        <w:t>colorVar &gt;&gt;= 8; or colorVar = colorVar &gt;&gt; 8;</w:t>
       </w:r>
     </w:p>
     <w:p/>
@@ -439,53 +654,47 @@
           <w:szCs w:val="25"/>
           <w:shd w:val="clear" w:color="auto" w:fill="F2F2F2"/>
         </w:rPr>
-        <w:t xml:space="preserve">Our colour value now has the green colour component set, and no red, blue, or alpha colour component </w:t>
-      </w:r>
-      <w:proofErr w:type="spellStart"/>
-      <w:proofErr w:type="gramStart"/>
-      <w:r>
-        <w:rPr>
-          <w:rStyle w:val="textlayer--absolute"/>
-          <w:rFonts w:ascii="Arial" w:hAnsi="Arial" w:cs="Arial"/>
-          <w:sz w:val="25"/>
-          <w:szCs w:val="25"/>
-          <w:shd w:val="clear" w:color="auto" w:fill="F2F2F2"/>
-        </w:rPr>
-        <w:t>values.What</w:t>
-      </w:r>
-      <w:proofErr w:type="spellEnd"/>
-      <w:proofErr w:type="gramEnd"/>
-      <w:r>
-        <w:rPr>
-          <w:rStyle w:val="textlayer--absolute"/>
-          <w:rFonts w:ascii="Arial" w:hAnsi="Arial" w:cs="Arial"/>
-          <w:sz w:val="25"/>
-          <w:szCs w:val="25"/>
-          <w:shd w:val="clear" w:color="auto" w:fill="F2F2F2"/>
-        </w:rPr>
-        <w:t xml:space="preserve"> are the decimal and binary value of the </w:t>
-      </w:r>
-      <w:proofErr w:type="spellStart"/>
-      <w:r>
-        <w:rPr>
-          <w:rStyle w:val="textlayer--absolute"/>
-          <w:rFonts w:ascii="Arial" w:hAnsi="Arial" w:cs="Arial"/>
-          <w:sz w:val="25"/>
-          <w:szCs w:val="25"/>
-          <w:shd w:val="clear" w:color="auto" w:fill="F2F2F2"/>
-        </w:rPr>
-        <w:t>colourvariable</w:t>
-      </w:r>
-      <w:proofErr w:type="spellEnd"/>
-      <w:r>
-        <w:rPr>
-          <w:rStyle w:val="textlayer--absolute"/>
-          <w:rFonts w:ascii="Arial" w:hAnsi="Arial" w:cs="Arial"/>
-          <w:sz w:val="25"/>
-          <w:szCs w:val="25"/>
-          <w:shd w:val="clear" w:color="auto" w:fill="F2F2F2"/>
-        </w:rPr>
-        <w:t xml:space="preserve"> now?</w:t>
+        <w:t>Our colour value now has the green colour component set, and no red, blue, or alpha colour component values.What are the decimal and binary value of the colourvariable now</w:t>
+      </w:r>
+      <w:r>
+        <w:rPr>
+          <w:rStyle w:val="textlayer--absolute"/>
+          <w:rFonts w:ascii="Arial" w:hAnsi="Arial" w:cs="Arial"/>
+          <w:sz w:val="25"/>
+          <w:szCs w:val="25"/>
+          <w:shd w:val="clear" w:color="auto" w:fill="F2F2F2"/>
+        </w:rPr>
+        <w:t>?</w:t>
+      </w:r>
+    </w:p>
+    <w:p>
+      <w:pPr>
+        <w:pStyle w:val="ListParagraph"/>
+        <w:rPr>
+          <w:rStyle w:val="textlayer--absolute"/>
+          <w:rFonts w:ascii="Arial" w:hAnsi="Arial" w:cs="Arial"/>
+          <w:sz w:val="25"/>
+          <w:szCs w:val="25"/>
+          <w:shd w:val="clear" w:color="auto" w:fill="F2F2F2"/>
+        </w:rPr>
+      </w:pPr>
+    </w:p>
+    <w:p>
+      <w:pPr>
+        <w:pStyle w:val="ListParagraph"/>
+        <w:rPr>
+          <w:rStyle w:val="textlayer--absolute"/>
+        </w:rPr>
+      </w:pPr>
+      <w:r>
+        <w:rPr>
+          <w:rStyle w:val="textlayer--absolute"/>
+          <w:rFonts w:ascii="Arial" w:hAnsi="Arial" w:cs="Arial"/>
+          <w:sz w:val="25"/>
+          <w:szCs w:val="25"/>
+          <w:shd w:val="clear" w:color="auto" w:fill="F2F2F2"/>
+        </w:rPr>
+        <w:t>0x005E0000</w:t>
       </w:r>
     </w:p>
     <w:p>
@@ -540,29 +749,7 @@
           <w:szCs w:val="25"/>
           <w:shd w:val="clear" w:color="auto" w:fill="F2F2F2"/>
         </w:rPr>
-        <w:t xml:space="preserve">After you have created your Colour class and implemented all the functions listed in the class definition above, add at </w:t>
-      </w:r>
-      <w:proofErr w:type="spellStart"/>
-      <w:r>
-        <w:rPr>
-          <w:rStyle w:val="textlayer--absolute"/>
-          <w:rFonts w:ascii="Arial" w:hAnsi="Arial" w:cs="Arial"/>
-          <w:sz w:val="25"/>
-          <w:szCs w:val="25"/>
-          <w:shd w:val="clear" w:color="auto" w:fill="F2F2F2"/>
-        </w:rPr>
-        <w:t>lease</w:t>
-      </w:r>
-      <w:proofErr w:type="spellEnd"/>
-      <w:r>
-        <w:rPr>
-          <w:rStyle w:val="textlayer--absolute"/>
-          <w:rFonts w:ascii="Arial" w:hAnsi="Arial" w:cs="Arial"/>
-          <w:sz w:val="25"/>
-          <w:szCs w:val="25"/>
-          <w:shd w:val="clear" w:color="auto" w:fill="F2F2F2"/>
-        </w:rPr>
-        <w:t xml:space="preserve"> 1 new unit test to the unit test program using your answers in this exercise to verify your code.</w:t>
+        <w:t>After you have created your Colour class and implemented all the functions listed in the class definition above, add at lease 1 new unit test to the unit test program using your answers in this exercise to verify your code.</w:t>
       </w:r>
     </w:p>
     <w:sectPr>

</xml_diff>

<commit_message>
Conversion Exercise and unit test
</commit_message>
<xml_diff>
--- a/Number Conversion Exercise.docx
+++ b/Number Conversion Exercise.docx
@@ -536,6 +536,91 @@
           <w:shd w:val="clear" w:color="auto" w:fill="F2F2F2"/>
         </w:rPr>
       </w:pPr>
+      <w:r>
+        <w:rPr>
+          <w:rFonts w:ascii="Arial" w:hAnsi="Arial" w:cs="Arial"/>
+          <w:sz w:val="25"/>
+          <w:szCs w:val="25"/>
+          <w:shd w:val="clear" w:color="auto" w:fill="F2F2F2"/>
+        </w:rPr>
+        <w:t>Hex :0x5E000000</w:t>
+      </w:r>
+    </w:p>
+    <w:p>
+      <w:pPr>
+        <w:pStyle w:val="ListParagraph"/>
+        <w:rPr>
+          <w:rFonts w:ascii="Arial" w:hAnsi="Arial" w:cs="Arial"/>
+          <w:sz w:val="25"/>
+          <w:szCs w:val="25"/>
+          <w:shd w:val="clear" w:color="auto" w:fill="F2F2F2"/>
+        </w:rPr>
+      </w:pPr>
+      <w:r>
+        <w:rPr>
+          <w:rFonts w:ascii="Arial" w:hAnsi="Arial" w:cs="Arial"/>
+          <w:sz w:val="25"/>
+          <w:szCs w:val="25"/>
+          <w:shd w:val="clear" w:color="auto" w:fill="F2F2F2"/>
+        </w:rPr>
+        <w:t>Decimal :1577058304</w:t>
+      </w:r>
+    </w:p>
+    <w:p>
+      <w:pPr>
+        <w:pStyle w:val="ListParagraph"/>
+        <w:rPr>
+          <w:rFonts w:ascii="Arial" w:hAnsi="Arial" w:cs="Arial"/>
+          <w:sz w:val="25"/>
+          <w:szCs w:val="25"/>
+          <w:shd w:val="clear" w:color="auto" w:fill="F2F2F2"/>
+        </w:rPr>
+      </w:pPr>
+      <w:r>
+        <w:rPr>
+          <w:rFonts w:ascii="Arial" w:hAnsi="Arial" w:cs="Arial"/>
+          <w:sz w:val="25"/>
+          <w:szCs w:val="25"/>
+          <w:shd w:val="clear" w:color="auto" w:fill="F2F2F2"/>
+        </w:rPr>
+        <w:t>Binary:</w:t>
+      </w:r>
+      <w:r>
+        <w:rPr>
+          <w:rFonts w:ascii="Arial" w:hAnsi="Arial" w:cs="Arial"/>
+          <w:sz w:val="25"/>
+          <w:szCs w:val="25"/>
+          <w:shd w:val="clear" w:color="auto" w:fill="F2F2F2"/>
+        </w:rPr>
+        <w:t>1011110000000000000000000000000</w:t>
+      </w:r>
+    </w:p>
+    <w:p>
+      <w:pPr>
+        <w:pStyle w:val="ListParagraph"/>
+      </w:pPr>
+    </w:p>
+    <w:p>
+      <w:pPr>
+        <w:pStyle w:val="ListParagraph"/>
+        <w:rPr>
+          <w:rFonts w:ascii="Arial" w:hAnsi="Arial" w:cs="Arial"/>
+          <w:sz w:val="25"/>
+          <w:szCs w:val="25"/>
+          <w:shd w:val="clear" w:color="auto" w:fill="F2F2F2"/>
+        </w:rPr>
+      </w:pPr>
+    </w:p>
+    <w:p>
+      <w:pPr>
+        <w:pStyle w:val="ListParagraph"/>
+        <w:rPr>
+          <w:rFonts w:ascii="Arial" w:hAnsi="Arial" w:cs="Arial"/>
+          <w:sz w:val="25"/>
+          <w:szCs w:val="25"/>
+          <w:shd w:val="clear" w:color="auto" w:fill="F2F2F2"/>
+        </w:rPr>
+      </w:pPr>
     </w:p>
     <w:p>
       <w:pPr>
@@ -589,7 +674,6 @@
           <w:szCs w:val="25"/>
           <w:shd w:val="clear" w:color="auto" w:fill="F2F2F2"/>
         </w:rPr>
-        <w:lastRenderedPageBreak/>
         <w:t>Write the bit shifting operation (in C#) that will move all bits from the ‘R’ position in the colour variable to the ‘G’ position</w:t>
       </w:r>
       <w:r>
@@ -684,8 +768,22 @@
         <w:pStyle w:val="ListParagraph"/>
         <w:rPr>
           <w:rStyle w:val="textlayer--absolute"/>
-        </w:rPr>
-      </w:pPr>
+          <w:rFonts w:ascii="Arial" w:hAnsi="Arial" w:cs="Arial"/>
+          <w:sz w:val="25"/>
+          <w:szCs w:val="25"/>
+          <w:shd w:val="clear" w:color="auto" w:fill="F2F2F2"/>
+        </w:rPr>
+      </w:pPr>
+      <w:r>
+        <w:rPr>
+          <w:rStyle w:val="textlayer--absolute"/>
+          <w:rFonts w:ascii="Arial" w:hAnsi="Arial" w:cs="Arial"/>
+          <w:sz w:val="25"/>
+          <w:szCs w:val="25"/>
+          <w:shd w:val="clear" w:color="auto" w:fill="F2F2F2"/>
+        </w:rPr>
+        <w:t>Hex:</w:t>
+      </w:r>
       <w:r>
         <w:rPr>
           <w:rStyle w:val="textlayer--absolute"/>
@@ -695,6 +793,82 @@
           <w:shd w:val="clear" w:color="auto" w:fill="F2F2F2"/>
         </w:rPr>
         <w:t>0x005E0000</w:t>
+      </w:r>
+    </w:p>
+    <w:p>
+      <w:pPr>
+        <w:pStyle w:val="ListParagraph"/>
+        <w:rPr>
+          <w:rStyle w:val="textlayer--absolute"/>
+          <w:rFonts w:ascii="Arial" w:hAnsi="Arial" w:cs="Arial"/>
+          <w:sz w:val="25"/>
+          <w:szCs w:val="25"/>
+          <w:shd w:val="clear" w:color="auto" w:fill="F2F2F2"/>
+        </w:rPr>
+      </w:pPr>
+      <w:r>
+        <w:rPr>
+          <w:rStyle w:val="textlayer--absolute"/>
+          <w:rFonts w:ascii="Arial" w:hAnsi="Arial" w:cs="Arial"/>
+          <w:sz w:val="25"/>
+          <w:szCs w:val="25"/>
+          <w:shd w:val="clear" w:color="auto" w:fill="F2F2F2"/>
+        </w:rPr>
+        <w:t>Decimal:6160384</w:t>
+      </w:r>
+    </w:p>
+    <w:p>
+      <w:pPr>
+        <w:pStyle w:val="ListParagraph"/>
+        <w:rPr>
+          <w:rStyle w:val="textlayer--absolute"/>
+          <w:rFonts w:ascii="Arial" w:hAnsi="Arial" w:cs="Arial"/>
+          <w:sz w:val="25"/>
+          <w:szCs w:val="25"/>
+          <w:shd w:val="clear" w:color="auto" w:fill="F2F2F2"/>
+        </w:rPr>
+      </w:pPr>
+      <w:r>
+        <w:rPr>
+          <w:rStyle w:val="textlayer--absolute"/>
+          <w:rFonts w:ascii="Arial" w:hAnsi="Arial" w:cs="Arial"/>
+          <w:sz w:val="25"/>
+          <w:szCs w:val="25"/>
+          <w:shd w:val="clear" w:color="auto" w:fill="F2F2F2"/>
+        </w:rPr>
+        <w:t>Binary:</w:t>
+      </w:r>
+      <w:r>
+        <w:rPr>
+          <w:rStyle w:val="textlayer--absolute"/>
+          <w:rFonts w:ascii="Arial" w:hAnsi="Arial" w:cs="Arial"/>
+          <w:sz w:val="25"/>
+          <w:szCs w:val="25"/>
+          <w:shd w:val="clear" w:color="auto" w:fill="F2F2F2"/>
+        </w:rPr>
+        <w:t>10111100000000000000000</w:t>
+      </w:r>
+    </w:p>
+    <w:p>
+      <w:pPr>
+        <w:pStyle w:val="ListParagraph"/>
+        <w:rPr>
+          <w:rStyle w:val="textlayer--absolute"/>
+          <w:rFonts w:ascii="Arial" w:hAnsi="Arial" w:cs="Arial"/>
+          <w:sz w:val="25"/>
+          <w:szCs w:val="25"/>
+          <w:shd w:val="clear" w:color="auto" w:fill="F2F2F2"/>
+        </w:rPr>
+      </w:pPr>
+      <w:r>
+        <w:rPr>
+          <w:rStyle w:val="textlayer--absolute"/>
+          <w:rFonts w:ascii="Arial" w:hAnsi="Arial" w:cs="Arial"/>
+          <w:sz w:val="25"/>
+          <w:szCs w:val="25"/>
+          <w:shd w:val="clear" w:color="auto" w:fill="F2F2F2"/>
+        </w:rPr>
+        <w:t xml:space="preserve"> </w:t>
       </w:r>
     </w:p>
     <w:p>
@@ -740,6 +914,9 @@
           <w:ilvl w:val="0"/>
           <w:numId w:val="1"/>
         </w:numPr>
+        <w:rPr>
+          <w:rStyle w:val="textlayer--absolute"/>
+        </w:rPr>
       </w:pPr>
       <w:r>
         <w:rPr>
@@ -750,6 +927,99 @@
           <w:shd w:val="clear" w:color="auto" w:fill="F2F2F2"/>
         </w:rPr>
         <w:t>After you have created your Colour class and implemented all the functions listed in the class definition above, add at lease 1 new unit test to the unit test program using your answers in this exercise to verify your code.</w:t>
+      </w:r>
+    </w:p>
+    <w:p/>
+    <w:p/>
+    <w:p/>
+    <w:p>
+      <w:r>
+        <w:rPr>
+          <w:noProof/>
+        </w:rPr>
+        <w:lastRenderedPageBreak/>
+        <w:drawing>
+          <wp:inline distT="0" distB="0" distL="0" distR="0" wp14:anchorId="043CF935" wp14:editId="5E3020D2">
+            <wp:extent cx="5731510" cy="3710940"/>
+            <wp:effectExtent l="0" t="0" r="2540" b="3810"/>
+            <wp:docPr id="1" name="Picture 1"/>
+            <wp:cNvGraphicFramePr>
+              <a:graphicFrameLocks xmlns:a="http://schemas.openxmlformats.org/drawingml/2006/main" noChangeAspect="1"/>
+            </wp:cNvGraphicFramePr>
+            <a:graphic xmlns:a="http://schemas.openxmlformats.org/drawingml/2006/main">
+              <a:graphicData uri="http://schemas.openxmlformats.org/drawingml/2006/picture">
+                <pic:pic xmlns:pic="http://schemas.openxmlformats.org/drawingml/2006/picture">
+                  <pic:nvPicPr>
+                    <pic:cNvPr id="1" name=""/>
+                    <pic:cNvPicPr/>
+                  </pic:nvPicPr>
+                  <pic:blipFill>
+                    <a:blip r:embed="rId7"/>
+                    <a:stretch>
+                      <a:fillRect/>
+                    </a:stretch>
+                  </pic:blipFill>
+                  <pic:spPr>
+                    <a:xfrm>
+                      <a:off x="0" y="0"/>
+                      <a:ext cx="5731510" cy="3710940"/>
+                    </a:xfrm>
+                    <a:prstGeom prst="rect">
+                      <a:avLst/>
+                    </a:prstGeom>
+                  </pic:spPr>
+                </pic:pic>
+              </a:graphicData>
+            </a:graphic>
+          </wp:inline>
+        </w:drawing>
+      </w:r>
+    </w:p>
+    <w:p>
+      <w:r>
+        <w:rPr>
+          <w:noProof/>
+        </w:rPr>
+        <w:drawing>
+          <wp:inline distT="0" distB="0" distL="0" distR="0" wp14:anchorId="3A6E1D02" wp14:editId="45D5B4F4">
+            <wp:extent cx="5731510" cy="3961130"/>
+            <wp:effectExtent l="0" t="0" r="2540" b="1270"/>
+            <wp:docPr id="2" name="Picture 2"/>
+            <wp:cNvGraphicFramePr>
+              <a:graphicFrameLocks xmlns:a="http://schemas.openxmlformats.org/drawingml/2006/main" noChangeAspect="1"/>
+            </wp:cNvGraphicFramePr>
+            <a:graphic xmlns:a="http://schemas.openxmlformats.org/drawingml/2006/main">
+              <a:graphicData uri="http://schemas.openxmlformats.org/drawingml/2006/picture">
+                <pic:pic xmlns:pic="http://schemas.openxmlformats.org/drawingml/2006/picture">
+                  <pic:nvPicPr>
+                    <pic:cNvPr id="1" name=""/>
+                    <pic:cNvPicPr/>
+                  </pic:nvPicPr>
+                  <pic:blipFill>
+                    <a:blip r:embed="rId8"/>
+                    <a:stretch>
+                      <a:fillRect/>
+                    </a:stretch>
+                  </pic:blipFill>
+                  <pic:spPr>
+                    <a:xfrm>
+                      <a:off x="0" y="0"/>
+                      <a:ext cx="5731510" cy="3961130"/>
+                    </a:xfrm>
+                    <a:prstGeom prst="rect">
+                      <a:avLst/>
+                    </a:prstGeom>
+                  </pic:spPr>
+                </pic:pic>
+              </a:graphicData>
+            </a:graphic>
+          </wp:inline>
+        </w:drawing>
+      </w:r>
+    </w:p>
+    <w:p>
+      <w:r>
+        <w:t>Was correct</w:t>
       </w:r>
     </w:p>
     <w:sectPr>

</xml_diff>

<commit_message>
Revert "Merge branch 'main' of https://github.com/Boso101/maths-assignment into main"
This reverts commit 4fe6602398329dd5775ff9c57f0bd8928e255fd6, reversing
changes made to c9c6bcfdc5bf24a04f7202871e33dba319dffa7e.
</commit_message>
<xml_diff>
--- a/Number Conversion Exercise.docx
+++ b/Number Conversion Exercise.docx
@@ -536,91 +536,6 @@
           <w:shd w:val="clear" w:color="auto" w:fill="F2F2F2"/>
         </w:rPr>
       </w:pPr>
-      <w:r>
-        <w:rPr>
-          <w:rFonts w:ascii="Arial" w:hAnsi="Arial" w:cs="Arial"/>
-          <w:sz w:val="25"/>
-          <w:szCs w:val="25"/>
-          <w:shd w:val="clear" w:color="auto" w:fill="F2F2F2"/>
-        </w:rPr>
-        <w:t>Hex :0x5E000000</w:t>
-      </w:r>
-    </w:p>
-    <w:p>
-      <w:pPr>
-        <w:pStyle w:val="ListParagraph"/>
-        <w:rPr>
-          <w:rFonts w:ascii="Arial" w:hAnsi="Arial" w:cs="Arial"/>
-          <w:sz w:val="25"/>
-          <w:szCs w:val="25"/>
-          <w:shd w:val="clear" w:color="auto" w:fill="F2F2F2"/>
-        </w:rPr>
-      </w:pPr>
-      <w:r>
-        <w:rPr>
-          <w:rFonts w:ascii="Arial" w:hAnsi="Arial" w:cs="Arial"/>
-          <w:sz w:val="25"/>
-          <w:szCs w:val="25"/>
-          <w:shd w:val="clear" w:color="auto" w:fill="F2F2F2"/>
-        </w:rPr>
-        <w:t>Decimal :1577058304</w:t>
-      </w:r>
-    </w:p>
-    <w:p>
-      <w:pPr>
-        <w:pStyle w:val="ListParagraph"/>
-        <w:rPr>
-          <w:rFonts w:ascii="Arial" w:hAnsi="Arial" w:cs="Arial"/>
-          <w:sz w:val="25"/>
-          <w:szCs w:val="25"/>
-          <w:shd w:val="clear" w:color="auto" w:fill="F2F2F2"/>
-        </w:rPr>
-      </w:pPr>
-      <w:r>
-        <w:rPr>
-          <w:rFonts w:ascii="Arial" w:hAnsi="Arial" w:cs="Arial"/>
-          <w:sz w:val="25"/>
-          <w:szCs w:val="25"/>
-          <w:shd w:val="clear" w:color="auto" w:fill="F2F2F2"/>
-        </w:rPr>
-        <w:t>Binary:</w:t>
-      </w:r>
-      <w:r>
-        <w:rPr>
-          <w:rFonts w:ascii="Arial" w:hAnsi="Arial" w:cs="Arial"/>
-          <w:sz w:val="25"/>
-          <w:szCs w:val="25"/>
-          <w:shd w:val="clear" w:color="auto" w:fill="F2F2F2"/>
-        </w:rPr>
-        <w:t>1011110000000000000000000000000</w:t>
-      </w:r>
-    </w:p>
-    <w:p>
-      <w:pPr>
-        <w:pStyle w:val="ListParagraph"/>
-      </w:pPr>
-    </w:p>
-    <w:p>
-      <w:pPr>
-        <w:pStyle w:val="ListParagraph"/>
-        <w:rPr>
-          <w:rFonts w:ascii="Arial" w:hAnsi="Arial" w:cs="Arial"/>
-          <w:sz w:val="25"/>
-          <w:szCs w:val="25"/>
-          <w:shd w:val="clear" w:color="auto" w:fill="F2F2F2"/>
-        </w:rPr>
-      </w:pPr>
-    </w:p>
-    <w:p>
-      <w:pPr>
-        <w:pStyle w:val="ListParagraph"/>
-        <w:rPr>
-          <w:rFonts w:ascii="Arial" w:hAnsi="Arial" w:cs="Arial"/>
-          <w:sz w:val="25"/>
-          <w:szCs w:val="25"/>
-          <w:shd w:val="clear" w:color="auto" w:fill="F2F2F2"/>
-        </w:rPr>
-      </w:pPr>
     </w:p>
     <w:p>
       <w:pPr>
@@ -674,6 +589,7 @@
           <w:szCs w:val="25"/>
           <w:shd w:val="clear" w:color="auto" w:fill="F2F2F2"/>
         </w:rPr>
+        <w:lastRenderedPageBreak/>
         <w:t>Write the bit shifting operation (in C#) that will move all bits from the ‘R’ position in the colour variable to the ‘G’ position</w:t>
       </w:r>
       <w:r>
@@ -768,22 +684,8 @@
         <w:pStyle w:val="ListParagraph"/>
         <w:rPr>
           <w:rStyle w:val="textlayer--absolute"/>
-          <w:rFonts w:ascii="Arial" w:hAnsi="Arial" w:cs="Arial"/>
-          <w:sz w:val="25"/>
-          <w:szCs w:val="25"/>
-          <w:shd w:val="clear" w:color="auto" w:fill="F2F2F2"/>
-        </w:rPr>
-      </w:pPr>
-      <w:r>
-        <w:rPr>
-          <w:rStyle w:val="textlayer--absolute"/>
-          <w:rFonts w:ascii="Arial" w:hAnsi="Arial" w:cs="Arial"/>
-          <w:sz w:val="25"/>
-          <w:szCs w:val="25"/>
-          <w:shd w:val="clear" w:color="auto" w:fill="F2F2F2"/>
-        </w:rPr>
-        <w:t>Hex:</w:t>
-      </w:r>
+        </w:rPr>
+      </w:pPr>
       <w:r>
         <w:rPr>
           <w:rStyle w:val="textlayer--absolute"/>
@@ -793,82 +695,6 @@
           <w:shd w:val="clear" w:color="auto" w:fill="F2F2F2"/>
         </w:rPr>
         <w:t>0x005E0000</w:t>
-      </w:r>
-    </w:p>
-    <w:p>
-      <w:pPr>
-        <w:pStyle w:val="ListParagraph"/>
-        <w:rPr>
-          <w:rStyle w:val="textlayer--absolute"/>
-          <w:rFonts w:ascii="Arial" w:hAnsi="Arial" w:cs="Arial"/>
-          <w:sz w:val="25"/>
-          <w:szCs w:val="25"/>
-          <w:shd w:val="clear" w:color="auto" w:fill="F2F2F2"/>
-        </w:rPr>
-      </w:pPr>
-      <w:r>
-        <w:rPr>
-          <w:rStyle w:val="textlayer--absolute"/>
-          <w:rFonts w:ascii="Arial" w:hAnsi="Arial" w:cs="Arial"/>
-          <w:sz w:val="25"/>
-          <w:szCs w:val="25"/>
-          <w:shd w:val="clear" w:color="auto" w:fill="F2F2F2"/>
-        </w:rPr>
-        <w:t>Decimal:6160384</w:t>
-      </w:r>
-    </w:p>
-    <w:p>
-      <w:pPr>
-        <w:pStyle w:val="ListParagraph"/>
-        <w:rPr>
-          <w:rStyle w:val="textlayer--absolute"/>
-          <w:rFonts w:ascii="Arial" w:hAnsi="Arial" w:cs="Arial"/>
-          <w:sz w:val="25"/>
-          <w:szCs w:val="25"/>
-          <w:shd w:val="clear" w:color="auto" w:fill="F2F2F2"/>
-        </w:rPr>
-      </w:pPr>
-      <w:r>
-        <w:rPr>
-          <w:rStyle w:val="textlayer--absolute"/>
-          <w:rFonts w:ascii="Arial" w:hAnsi="Arial" w:cs="Arial"/>
-          <w:sz w:val="25"/>
-          <w:szCs w:val="25"/>
-          <w:shd w:val="clear" w:color="auto" w:fill="F2F2F2"/>
-        </w:rPr>
-        <w:t>Binary:</w:t>
-      </w:r>
-      <w:r>
-        <w:rPr>
-          <w:rStyle w:val="textlayer--absolute"/>
-          <w:rFonts w:ascii="Arial" w:hAnsi="Arial" w:cs="Arial"/>
-          <w:sz w:val="25"/>
-          <w:szCs w:val="25"/>
-          <w:shd w:val="clear" w:color="auto" w:fill="F2F2F2"/>
-        </w:rPr>
-        <w:t>10111100000000000000000</w:t>
-      </w:r>
-    </w:p>
-    <w:p>
-      <w:pPr>
-        <w:pStyle w:val="ListParagraph"/>
-        <w:rPr>
-          <w:rStyle w:val="textlayer--absolute"/>
-          <w:rFonts w:ascii="Arial" w:hAnsi="Arial" w:cs="Arial"/>
-          <w:sz w:val="25"/>
-          <w:szCs w:val="25"/>
-          <w:shd w:val="clear" w:color="auto" w:fill="F2F2F2"/>
-        </w:rPr>
-      </w:pPr>
-      <w:r>
-        <w:rPr>
-          <w:rStyle w:val="textlayer--absolute"/>
-          <w:rFonts w:ascii="Arial" w:hAnsi="Arial" w:cs="Arial"/>
-          <w:sz w:val="25"/>
-          <w:szCs w:val="25"/>
-          <w:shd w:val="clear" w:color="auto" w:fill="F2F2F2"/>
-        </w:rPr>
-        <w:t xml:space="preserve"> </w:t>
       </w:r>
     </w:p>
     <w:p>
@@ -914,9 +740,6 @@
           <w:ilvl w:val="0"/>
           <w:numId w:val="1"/>
         </w:numPr>
-        <w:rPr>
-          <w:rStyle w:val="textlayer--absolute"/>
-        </w:rPr>
       </w:pPr>
       <w:r>
         <w:rPr>
@@ -927,99 +750,6 @@
           <w:shd w:val="clear" w:color="auto" w:fill="F2F2F2"/>
         </w:rPr>
         <w:t>After you have created your Colour class and implemented all the functions listed in the class definition above, add at lease 1 new unit test to the unit test program using your answers in this exercise to verify your code.</w:t>
-      </w:r>
-    </w:p>
-    <w:p/>
-    <w:p/>
-    <w:p/>
-    <w:p>
-      <w:r>
-        <w:rPr>
-          <w:noProof/>
-        </w:rPr>
-        <w:lastRenderedPageBreak/>
-        <w:drawing>
-          <wp:inline distT="0" distB="0" distL="0" distR="0" wp14:anchorId="043CF935" wp14:editId="5E3020D2">
-            <wp:extent cx="5731510" cy="3710940"/>
-            <wp:effectExtent l="0" t="0" r="2540" b="3810"/>
-            <wp:docPr id="1" name="Picture 1"/>
-            <wp:cNvGraphicFramePr>
-              <a:graphicFrameLocks xmlns:a="http://schemas.openxmlformats.org/drawingml/2006/main" noChangeAspect="1"/>
-            </wp:cNvGraphicFramePr>
-            <a:graphic xmlns:a="http://schemas.openxmlformats.org/drawingml/2006/main">
-              <a:graphicData uri="http://schemas.openxmlformats.org/drawingml/2006/picture">
-                <pic:pic xmlns:pic="http://schemas.openxmlformats.org/drawingml/2006/picture">
-                  <pic:nvPicPr>
-                    <pic:cNvPr id="1" name=""/>
-                    <pic:cNvPicPr/>
-                  </pic:nvPicPr>
-                  <pic:blipFill>
-                    <a:blip r:embed="rId7"/>
-                    <a:stretch>
-                      <a:fillRect/>
-                    </a:stretch>
-                  </pic:blipFill>
-                  <pic:spPr>
-                    <a:xfrm>
-                      <a:off x="0" y="0"/>
-                      <a:ext cx="5731510" cy="3710940"/>
-                    </a:xfrm>
-                    <a:prstGeom prst="rect">
-                      <a:avLst/>
-                    </a:prstGeom>
-                  </pic:spPr>
-                </pic:pic>
-              </a:graphicData>
-            </a:graphic>
-          </wp:inline>
-        </w:drawing>
-      </w:r>
-    </w:p>
-    <w:p>
-      <w:r>
-        <w:rPr>
-          <w:noProof/>
-        </w:rPr>
-        <w:drawing>
-          <wp:inline distT="0" distB="0" distL="0" distR="0" wp14:anchorId="3A6E1D02" wp14:editId="45D5B4F4">
-            <wp:extent cx="5731510" cy="3961130"/>
-            <wp:effectExtent l="0" t="0" r="2540" b="1270"/>
-            <wp:docPr id="2" name="Picture 2"/>
-            <wp:cNvGraphicFramePr>
-              <a:graphicFrameLocks xmlns:a="http://schemas.openxmlformats.org/drawingml/2006/main" noChangeAspect="1"/>
-            </wp:cNvGraphicFramePr>
-            <a:graphic xmlns:a="http://schemas.openxmlformats.org/drawingml/2006/main">
-              <a:graphicData uri="http://schemas.openxmlformats.org/drawingml/2006/picture">
-                <pic:pic xmlns:pic="http://schemas.openxmlformats.org/drawingml/2006/picture">
-                  <pic:nvPicPr>
-                    <pic:cNvPr id="1" name=""/>
-                    <pic:cNvPicPr/>
-                  </pic:nvPicPr>
-                  <pic:blipFill>
-                    <a:blip r:embed="rId8"/>
-                    <a:stretch>
-                      <a:fillRect/>
-                    </a:stretch>
-                  </pic:blipFill>
-                  <pic:spPr>
-                    <a:xfrm>
-                      <a:off x="0" y="0"/>
-                      <a:ext cx="5731510" cy="3961130"/>
-                    </a:xfrm>
-                    <a:prstGeom prst="rect">
-                      <a:avLst/>
-                    </a:prstGeom>
-                  </pic:spPr>
-                </pic:pic>
-              </a:graphicData>
-            </a:graphic>
-          </wp:inline>
-        </w:drawing>
-      </w:r>
-    </w:p>
-    <w:p>
-      <w:r>
-        <w:t>Was correct</w:t>
       </w:r>
     </w:p>
     <w:sectPr>

</xml_diff>